<commit_message>
Yet another reference change
</commit_message>
<xml_diff>
--- a/docs/References & Testimonials.docx
+++ b/docs/References & Testimonials.docx
@@ -286,6 +286,188 @@
                               </w:rPr>
                               <w:t>George &amp; Monica Hosfield</w:t>
                             </w:r>
+                          </w:p>
+                          <w:p>
+                            <w:pPr>
+                              <w:numPr>
+                                <w:ilvl w:val="0"/>
+                                <w:numId w:val="1"/>
+                              </w:numPr>
+                              <w:pBdr>
+                                <w:top w:val="nil"/>
+                                <w:left w:val="nil"/>
+                                <w:bottom w:val="nil"/>
+                                <w:right w:val="nil"/>
+                                <w:between w:val="nil"/>
+                              </w:pBdr>
+                              <w:spacing w:before="120" w:line="240" w:lineRule="auto"/>
+                              <w:contextualSpacing/>
+                              <w:rPr>
+                                <w:rFonts w:ascii="Roboto Condensed" w:hAnsi="Roboto Condensed"/>
+                                <w:sz w:val="24"/>
+                              </w:rPr>
+                            </w:pPr>
+                            <w:r>
+                              <w:rPr>
+                                <w:rFonts w:ascii="Roboto Condensed" w:hAnsi="Roboto Condensed"/>
+                                <w:sz w:val="24"/>
+                              </w:rPr>
+                              <w:t>Dean Lampus</w:t>
+                            </w:r>
+                          </w:p>
+                          <w:p>
+                            <w:pPr>
+                              <w:numPr>
+                                <w:ilvl w:val="0"/>
+                                <w:numId w:val="1"/>
+                              </w:numPr>
+                              <w:pBdr>
+                                <w:top w:val="nil"/>
+                                <w:left w:val="nil"/>
+                                <w:bottom w:val="nil"/>
+                                <w:right w:val="nil"/>
+                                <w:between w:val="nil"/>
+                              </w:pBdr>
+                              <w:spacing w:before="120" w:line="240" w:lineRule="auto"/>
+                              <w:contextualSpacing/>
+                              <w:rPr>
+                                <w:rFonts w:ascii="Roboto Condensed" w:hAnsi="Roboto Condensed"/>
+                                <w:sz w:val="24"/>
+                              </w:rPr>
+                            </w:pPr>
+                            <w:r>
+                              <w:rPr>
+                                <w:rFonts w:ascii="Roboto Condensed" w:hAnsi="Roboto Condensed"/>
+                                <w:sz w:val="24"/>
+                              </w:rPr>
+                              <w:t>Mark &amp; Chris LaNoue</w:t>
+                            </w:r>
+                          </w:p>
+                          <w:p>
+                            <w:pPr>
+                              <w:numPr>
+                                <w:ilvl w:val="0"/>
+                                <w:numId w:val="1"/>
+                              </w:numPr>
+                              <w:pBdr>
+                                <w:top w:val="nil"/>
+                                <w:left w:val="nil"/>
+                                <w:bottom w:val="nil"/>
+                                <w:right w:val="nil"/>
+                                <w:between w:val="nil"/>
+                              </w:pBdr>
+                              <w:spacing w:before="120" w:line="240" w:lineRule="auto"/>
+                              <w:contextualSpacing/>
+                              <w:rPr>
+                                <w:rFonts w:ascii="Roboto Condensed" w:hAnsi="Roboto Condensed"/>
+                                <w:sz w:val="24"/>
+                              </w:rPr>
+                            </w:pPr>
+                            <w:r>
+                              <w:rPr>
+                                <w:rFonts w:ascii="Roboto Condensed" w:hAnsi="Roboto Condensed"/>
+                                <w:sz w:val="24"/>
+                              </w:rPr>
+                              <w:t>Tom &amp; Barbara La</w:t>
+                            </w:r>
+                            <w:r>
+                              <w:rPr>
+                                <w:rFonts w:ascii="Roboto Condensed" w:hAnsi="Roboto Condensed"/>
+                                <w:sz w:val="24"/>
+                              </w:rPr>
+                              <w:t>T</w:t>
+                            </w:r>
+                            <w:r>
+                              <w:rPr>
+                                <w:rFonts w:ascii="Roboto Condensed" w:hAnsi="Roboto Condensed"/>
+                                <w:sz w:val="24"/>
+                              </w:rPr>
+                              <w:t>our</w:t>
+                            </w:r>
+                          </w:p>
+                          <w:p>
+                            <w:pPr>
+                              <w:numPr>
+                                <w:ilvl w:val="0"/>
+                                <w:numId w:val="1"/>
+                              </w:numPr>
+                              <w:pBdr>
+                                <w:top w:val="nil"/>
+                                <w:left w:val="nil"/>
+                                <w:bottom w:val="nil"/>
+                                <w:right w:val="nil"/>
+                                <w:between w:val="nil"/>
+                              </w:pBdr>
+                              <w:spacing w:before="120" w:line="240" w:lineRule="auto"/>
+                              <w:contextualSpacing/>
+                              <w:rPr>
+                                <w:rFonts w:ascii="Roboto Condensed" w:hAnsi="Roboto Condensed"/>
+                                <w:sz w:val="24"/>
+                              </w:rPr>
+                            </w:pPr>
+                            <w:r>
+                              <w:rPr>
+                                <w:rFonts w:ascii="Roboto Condensed" w:hAnsi="Roboto Condensed"/>
+                                <w:sz w:val="24"/>
+                              </w:rPr>
+                              <w:t>Dean Lemman</w:t>
+                            </w:r>
+                          </w:p>
+                          <w:p>
+                            <w:pPr>
+                              <w:numPr>
+                                <w:ilvl w:val="0"/>
+                                <w:numId w:val="1"/>
+                              </w:numPr>
+                              <w:pBdr>
+                                <w:top w:val="nil"/>
+                                <w:left w:val="nil"/>
+                                <w:bottom w:val="nil"/>
+                                <w:right w:val="nil"/>
+                                <w:between w:val="nil"/>
+                              </w:pBdr>
+                              <w:spacing w:before="120" w:line="240" w:lineRule="auto"/>
+                              <w:contextualSpacing/>
+                              <w:rPr>
+                                <w:rFonts w:ascii="Roboto Condensed" w:hAnsi="Roboto Condensed"/>
+                                <w:sz w:val="24"/>
+                              </w:rPr>
+                            </w:pPr>
+                            <w:r>
+                              <w:rPr>
+                                <w:rFonts w:ascii="Roboto Condensed" w:hAnsi="Roboto Condensed"/>
+                                <w:sz w:val="24"/>
+                              </w:rPr>
+                              <w:t>Ed &amp; Cyndy Maletis</w:t>
+                            </w:r>
+                          </w:p>
+                          <w:p>
+                            <w:pPr>
+                              <w:numPr>
+                                <w:ilvl w:val="0"/>
+                                <w:numId w:val="1"/>
+                              </w:numPr>
+                              <w:pBdr>
+                                <w:top w:val="nil"/>
+                                <w:left w:val="nil"/>
+                                <w:bottom w:val="nil"/>
+                                <w:right w:val="nil"/>
+                                <w:between w:val="nil"/>
+                              </w:pBdr>
+                              <w:spacing w:before="120" w:line="240" w:lineRule="auto"/>
+                              <w:contextualSpacing/>
+                              <w:rPr>
+                                <w:rFonts w:ascii="Roboto Condensed" w:hAnsi="Roboto Condensed"/>
+                                <w:sz w:val="24"/>
+                              </w:rPr>
+                            </w:pPr>
+                            <w:r>
+                              <w:rPr>
+                                <w:rFonts w:ascii="Roboto Condensed" w:hAnsi="Roboto Condensed"/>
+                                <w:sz w:val="24"/>
+                              </w:rPr>
+                              <w:t>Dave McCarthy</w:t>
+                            </w:r>
                             <w:bookmarkStart w:id="0" w:name="_GoBack"/>
                             <w:bookmarkEnd w:id="0"/>
                           </w:p>
@@ -314,187 +496,6 @@
                                 <w:rFonts w:ascii="Roboto Condensed" w:hAnsi="Roboto Condensed"/>
                                 <w:sz w:val="24"/>
                               </w:rPr>
-                              <w:t xml:space="preserve">Dean </w:t>
-                            </w:r>
-                            <w:proofErr w:type="spellStart"/>
-                            <w:r>
-                              <w:rPr>
-                                <w:rFonts w:ascii="Roboto Condensed" w:hAnsi="Roboto Condensed"/>
-                                <w:sz w:val="24"/>
-                              </w:rPr>
-                              <w:t>Lampus</w:t>
-                            </w:r>
-                            <w:proofErr w:type="spellEnd"/>
-                          </w:p>
-                          <w:p>
-                            <w:pPr>
-                              <w:numPr>
-                                <w:ilvl w:val="0"/>
-                                <w:numId w:val="1"/>
-                              </w:numPr>
-                              <w:pBdr>
-                                <w:top w:val="nil"/>
-                                <w:left w:val="nil"/>
-                                <w:bottom w:val="nil"/>
-                                <w:right w:val="nil"/>
-                                <w:between w:val="nil"/>
-                              </w:pBdr>
-                              <w:spacing w:before="120" w:line="240" w:lineRule="auto"/>
-                              <w:contextualSpacing/>
-                              <w:rPr>
-                                <w:rFonts w:ascii="Roboto Condensed" w:hAnsi="Roboto Condensed"/>
-                                <w:sz w:val="24"/>
-                              </w:rPr>
-                            </w:pPr>
-                            <w:r>
-                              <w:rPr>
-                                <w:rFonts w:ascii="Roboto Condensed" w:hAnsi="Roboto Condensed"/>
-                                <w:sz w:val="24"/>
-                              </w:rPr>
-                              <w:t>Mark &amp; Chris LaNoue</w:t>
-                            </w:r>
-                          </w:p>
-                          <w:p>
-                            <w:pPr>
-                              <w:numPr>
-                                <w:ilvl w:val="0"/>
-                                <w:numId w:val="1"/>
-                              </w:numPr>
-                              <w:pBdr>
-                                <w:top w:val="nil"/>
-                                <w:left w:val="nil"/>
-                                <w:bottom w:val="nil"/>
-                                <w:right w:val="nil"/>
-                                <w:between w:val="nil"/>
-                              </w:pBdr>
-                              <w:spacing w:before="120" w:line="240" w:lineRule="auto"/>
-                              <w:contextualSpacing/>
-                              <w:rPr>
-                                <w:rFonts w:ascii="Roboto Condensed" w:hAnsi="Roboto Condensed"/>
-                                <w:sz w:val="24"/>
-                              </w:rPr>
-                            </w:pPr>
-                            <w:r>
-                              <w:rPr>
-                                <w:rFonts w:ascii="Roboto Condensed" w:hAnsi="Roboto Condensed"/>
-                                <w:sz w:val="24"/>
-                              </w:rPr>
-                              <w:t xml:space="preserve">Tom &amp; Barbara </w:t>
-                            </w:r>
-                            <w:proofErr w:type="spellStart"/>
-                            <w:r>
-                              <w:rPr>
-                                <w:rFonts w:ascii="Roboto Condensed" w:hAnsi="Roboto Condensed"/>
-                                <w:sz w:val="24"/>
-                              </w:rPr>
-                              <w:t>La</w:t>
-                            </w:r>
-                            <w:r>
-                              <w:rPr>
-                                <w:rFonts w:ascii="Roboto Condensed" w:hAnsi="Roboto Condensed"/>
-                                <w:sz w:val="24"/>
-                              </w:rPr>
-                              <w:t>T</w:t>
-                            </w:r>
-                            <w:r>
-                              <w:rPr>
-                                <w:rFonts w:ascii="Roboto Condensed" w:hAnsi="Roboto Condensed"/>
-                                <w:sz w:val="24"/>
-                              </w:rPr>
-                              <w:t>our</w:t>
-                            </w:r>
-                            <w:proofErr w:type="spellEnd"/>
-                          </w:p>
-                          <w:p>
-                            <w:pPr>
-                              <w:numPr>
-                                <w:ilvl w:val="0"/>
-                                <w:numId w:val="1"/>
-                              </w:numPr>
-                              <w:pBdr>
-                                <w:top w:val="nil"/>
-                                <w:left w:val="nil"/>
-                                <w:bottom w:val="nil"/>
-                                <w:right w:val="nil"/>
-                                <w:between w:val="nil"/>
-                              </w:pBdr>
-                              <w:spacing w:before="120" w:line="240" w:lineRule="auto"/>
-                              <w:contextualSpacing/>
-                              <w:rPr>
-                                <w:rFonts w:ascii="Roboto Condensed" w:hAnsi="Roboto Condensed"/>
-                                <w:sz w:val="24"/>
-                              </w:rPr>
-                            </w:pPr>
-                            <w:r>
-                              <w:rPr>
-                                <w:rFonts w:ascii="Roboto Condensed" w:hAnsi="Roboto Condensed"/>
-                                <w:sz w:val="24"/>
-                              </w:rPr>
-                              <w:t xml:space="preserve">Dean </w:t>
-                            </w:r>
-                            <w:proofErr w:type="spellStart"/>
-                            <w:r>
-                              <w:rPr>
-                                <w:rFonts w:ascii="Roboto Condensed" w:hAnsi="Roboto Condensed"/>
-                                <w:sz w:val="24"/>
-                              </w:rPr>
-                              <w:t>Lemman</w:t>
-                            </w:r>
-                            <w:proofErr w:type="spellEnd"/>
-                          </w:p>
-                          <w:p>
-                            <w:pPr>
-                              <w:numPr>
-                                <w:ilvl w:val="0"/>
-                                <w:numId w:val="1"/>
-                              </w:numPr>
-                              <w:pBdr>
-                                <w:top w:val="nil"/>
-                                <w:left w:val="nil"/>
-                                <w:bottom w:val="nil"/>
-                                <w:right w:val="nil"/>
-                                <w:between w:val="nil"/>
-                              </w:pBdr>
-                              <w:spacing w:before="120" w:line="240" w:lineRule="auto"/>
-                              <w:contextualSpacing/>
-                              <w:rPr>
-                                <w:rFonts w:ascii="Roboto Condensed" w:hAnsi="Roboto Condensed"/>
-                                <w:sz w:val="24"/>
-                              </w:rPr>
-                            </w:pPr>
-                            <w:r>
-                              <w:rPr>
-                                <w:rFonts w:ascii="Roboto Condensed" w:hAnsi="Roboto Condensed"/>
-                                <w:sz w:val="24"/>
-                              </w:rPr>
-                              <w:t>Ed &amp; Cyndy Maletis</w:t>
-                            </w:r>
-                          </w:p>
-                          <w:p>
-                            <w:pPr>
-                              <w:numPr>
-                                <w:ilvl w:val="0"/>
-                                <w:numId w:val="1"/>
-                              </w:numPr>
-                              <w:pBdr>
-                                <w:top w:val="nil"/>
-                                <w:left w:val="nil"/>
-                                <w:bottom w:val="nil"/>
-                                <w:right w:val="nil"/>
-                                <w:between w:val="nil"/>
-                              </w:pBdr>
-                              <w:spacing w:before="120" w:line="240" w:lineRule="auto"/>
-                              <w:contextualSpacing/>
-                              <w:rPr>
-                                <w:rFonts w:ascii="Roboto Condensed" w:hAnsi="Roboto Condensed"/>
-                                <w:sz w:val="24"/>
-                              </w:rPr>
-                            </w:pPr>
-                            <w:r>
-                              <w:rPr>
-                                <w:rFonts w:ascii="Roboto Condensed" w:hAnsi="Roboto Condensed"/>
-                                <w:sz w:val="24"/>
-                              </w:rPr>
                               <w:t>Dan &amp; Dianna McGinnis</w:t>
                             </w:r>
                           </w:p>
@@ -722,23 +723,7 @@
                                 <w:rFonts w:ascii="Roboto Condensed" w:hAnsi="Roboto Condensed"/>
                                 <w:sz w:val="24"/>
                               </w:rPr>
-                              <w:t xml:space="preserve">John </w:t>
-                            </w:r>
-                            <w:proofErr w:type="spellStart"/>
-                            <w:r>
-                              <w:rPr>
-                                <w:rFonts w:ascii="Roboto Condensed" w:hAnsi="Roboto Condensed"/>
-                                <w:sz w:val="24"/>
-                              </w:rPr>
-                              <w:t>Buttemiller</w:t>
-                            </w:r>
-                            <w:proofErr w:type="spellEnd"/>
-                            <w:r>
-                              <w:rPr>
-                                <w:rFonts w:ascii="Roboto Condensed" w:hAnsi="Roboto Condensed"/>
-                                <w:sz w:val="24"/>
-                              </w:rPr>
-                              <w:t xml:space="preserve"> – Vintage Club Sales </w:t>
+                              <w:t xml:space="preserve">John Buttemiller – Vintage Club Sales </w:t>
                             </w:r>
                           </w:p>
                           <w:p>
@@ -766,23 +751,7 @@
                                 <w:rFonts w:ascii="Roboto Condensed" w:hAnsi="Roboto Condensed"/>
                                 <w:sz w:val="24"/>
                               </w:rPr>
-                              <w:t xml:space="preserve">Sam </w:t>
-                            </w:r>
-                            <w:proofErr w:type="spellStart"/>
-                            <w:r>
-                              <w:rPr>
-                                <w:rFonts w:ascii="Roboto Condensed" w:hAnsi="Roboto Condensed"/>
-                                <w:sz w:val="24"/>
-                              </w:rPr>
-                              <w:t>Cardella</w:t>
-                            </w:r>
-                            <w:proofErr w:type="spellEnd"/>
-                            <w:r>
-                              <w:rPr>
-                                <w:rFonts w:ascii="Roboto Condensed" w:hAnsi="Roboto Condensed"/>
-                                <w:sz w:val="24"/>
-                              </w:rPr>
-                              <w:t xml:space="preserve"> Design – Architect &amp; Design</w:t>
+                              <w:t>Sam Cardella Design – Architect &amp; Design</w:t>
                             </w:r>
                           </w:p>
                           <w:p>
@@ -833,21 +802,12 @@
                                 <w:sz w:val="24"/>
                               </w:rPr>
                             </w:pPr>
-                            <w:proofErr w:type="spellStart"/>
                             <w:r>
                               <w:rPr>
                                 <w:rFonts w:ascii="Roboto Condensed" w:hAnsi="Roboto Condensed"/>
                                 <w:sz w:val="24"/>
                               </w:rPr>
-                              <w:t>Lanoue</w:t>
-                            </w:r>
-                            <w:proofErr w:type="spellEnd"/>
-                            <w:r>
-                              <w:rPr>
-                                <w:rFonts w:ascii="Roboto Condensed" w:hAnsi="Roboto Condensed"/>
-                                <w:sz w:val="24"/>
-                              </w:rPr>
-                              <w:t xml:space="preserve"> Edwards Interiors – Interior Designer</w:t>
+                              <w:t>Lanoue Edwards Interiors – Interior Designer</w:t>
                             </w:r>
                           </w:p>
                           <w:p>
@@ -875,23 +835,7 @@
                                 <w:rFonts w:ascii="Roboto Condensed" w:hAnsi="Roboto Condensed"/>
                                 <w:sz w:val="24"/>
                               </w:rPr>
-                              <w:t xml:space="preserve">Peter </w:t>
-                            </w:r>
-                            <w:proofErr w:type="spellStart"/>
-                            <w:r>
-                              <w:rPr>
-                                <w:rFonts w:ascii="Roboto Condensed" w:hAnsi="Roboto Condensed"/>
-                                <w:sz w:val="24"/>
-                              </w:rPr>
-                              <w:t>Schifando</w:t>
-                            </w:r>
-                            <w:proofErr w:type="spellEnd"/>
-                            <w:r>
-                              <w:rPr>
-                                <w:rFonts w:ascii="Roboto Condensed" w:hAnsi="Roboto Condensed"/>
-                                <w:sz w:val="24"/>
-                              </w:rPr>
-                              <w:t xml:space="preserve"> – Interior Designer</w:t>
+                              <w:t>Peter Schifando – Interior Designer</w:t>
                             </w:r>
                           </w:p>
                           <w:p>
@@ -919,39 +863,7 @@
                                 <w:rFonts w:ascii="Roboto Condensed" w:hAnsi="Roboto Condensed"/>
                                 <w:sz w:val="24"/>
                               </w:rPr>
-                              <w:t xml:space="preserve">Gary </w:t>
-                            </w:r>
-                            <w:proofErr w:type="spellStart"/>
-                            <w:r>
-                              <w:rPr>
-                                <w:rFonts w:ascii="Roboto Condensed" w:hAnsi="Roboto Condensed"/>
-                                <w:sz w:val="24"/>
-                              </w:rPr>
-                              <w:t>Murdica</w:t>
-                            </w:r>
-                            <w:proofErr w:type="spellEnd"/>
-                            <w:r>
-                              <w:rPr>
-                                <w:rFonts w:ascii="Roboto Condensed" w:hAnsi="Roboto Condensed"/>
-                                <w:sz w:val="24"/>
-                              </w:rPr>
-                              <w:t xml:space="preserve"> – </w:t>
-                            </w:r>
-                            <w:proofErr w:type="spellStart"/>
-                            <w:r>
-                              <w:rPr>
-                                <w:rFonts w:ascii="Roboto Condensed" w:hAnsi="Roboto Condensed"/>
-                                <w:sz w:val="24"/>
-                              </w:rPr>
-                              <w:t>Murdica</w:t>
-                            </w:r>
-                            <w:proofErr w:type="spellEnd"/>
-                            <w:r>
-                              <w:rPr>
-                                <w:rFonts w:ascii="Roboto Condensed" w:hAnsi="Roboto Condensed"/>
-                                <w:sz w:val="24"/>
-                              </w:rPr>
-                              <w:t xml:space="preserve"> Electric</w:t>
+                              <w:t>Gary Murdica – Murdica Electric</w:t>
                             </w:r>
                           </w:p>
                           <w:p>
@@ -1063,23 +975,7 @@
                                 <w:rFonts w:ascii="Roboto Condensed" w:hAnsi="Roboto Condensed"/>
                                 <w:sz w:val="24"/>
                               </w:rPr>
-                              <w:t xml:space="preserve">Tracy Townsend – </w:t>
-                            </w:r>
-                            <w:proofErr w:type="spellStart"/>
-                            <w:r>
-                              <w:rPr>
-                                <w:rFonts w:ascii="Roboto Condensed" w:hAnsi="Roboto Condensed"/>
-                                <w:sz w:val="24"/>
-                              </w:rPr>
-                              <w:t>Pirch</w:t>
-                            </w:r>
-                            <w:proofErr w:type="spellEnd"/>
-                            <w:r>
-                              <w:rPr>
-                                <w:rFonts w:ascii="Roboto Condensed" w:hAnsi="Roboto Condensed"/>
-                                <w:sz w:val="24"/>
-                              </w:rPr>
-                              <w:t xml:space="preserve"> Rancho Mirage</w:t>
+                              <w:t>Tracy Townsend – Pirch Rancho Mirage</w:t>
                             </w:r>
                           </w:p>
                           <w:p>
@@ -1107,23 +1003,7 @@
                                 <w:rFonts w:ascii="Roboto Condensed" w:hAnsi="Roboto Condensed"/>
                                 <w:sz w:val="24"/>
                               </w:rPr>
-                              <w:t xml:space="preserve">Terry </w:t>
-                            </w:r>
-                            <w:proofErr w:type="spellStart"/>
-                            <w:r>
-                              <w:rPr>
-                                <w:rFonts w:ascii="Roboto Condensed" w:hAnsi="Roboto Condensed"/>
-                                <w:sz w:val="24"/>
-                              </w:rPr>
-                              <w:t>Venema</w:t>
-                            </w:r>
-                            <w:proofErr w:type="spellEnd"/>
-                            <w:r>
-                              <w:rPr>
-                                <w:rFonts w:ascii="Roboto Condensed" w:hAnsi="Roboto Condensed"/>
-                                <w:sz w:val="24"/>
-                              </w:rPr>
-                              <w:t xml:space="preserve"> Director of Engineering Renaissance Esmeralda Resort &amp; Spa</w:t>
+                              <w:t>Terry Venema Director of Engineering Renaissance Esmeralda Resort &amp; Spa</w:t>
                             </w:r>
                           </w:p>
                           <w:p>
@@ -1378,6 +1258,188 @@
                         </w:rPr>
                         <w:t>George &amp; Monica Hosfield</w:t>
                       </w:r>
+                    </w:p>
+                    <w:p>
+                      <w:pPr>
+                        <w:numPr>
+                          <w:ilvl w:val="0"/>
+                          <w:numId w:val="1"/>
+                        </w:numPr>
+                        <w:pBdr>
+                          <w:top w:val="nil"/>
+                          <w:left w:val="nil"/>
+                          <w:bottom w:val="nil"/>
+                          <w:right w:val="nil"/>
+                          <w:between w:val="nil"/>
+                        </w:pBdr>
+                        <w:spacing w:before="120" w:line="240" w:lineRule="auto"/>
+                        <w:contextualSpacing/>
+                        <w:rPr>
+                          <w:rFonts w:ascii="Roboto Condensed" w:hAnsi="Roboto Condensed"/>
+                          <w:sz w:val="24"/>
+                        </w:rPr>
+                      </w:pPr>
+                      <w:r>
+                        <w:rPr>
+                          <w:rFonts w:ascii="Roboto Condensed" w:hAnsi="Roboto Condensed"/>
+                          <w:sz w:val="24"/>
+                        </w:rPr>
+                        <w:t>Dean Lampus</w:t>
+                      </w:r>
+                    </w:p>
+                    <w:p>
+                      <w:pPr>
+                        <w:numPr>
+                          <w:ilvl w:val="0"/>
+                          <w:numId w:val="1"/>
+                        </w:numPr>
+                        <w:pBdr>
+                          <w:top w:val="nil"/>
+                          <w:left w:val="nil"/>
+                          <w:bottom w:val="nil"/>
+                          <w:right w:val="nil"/>
+                          <w:between w:val="nil"/>
+                        </w:pBdr>
+                        <w:spacing w:before="120" w:line="240" w:lineRule="auto"/>
+                        <w:contextualSpacing/>
+                        <w:rPr>
+                          <w:rFonts w:ascii="Roboto Condensed" w:hAnsi="Roboto Condensed"/>
+                          <w:sz w:val="24"/>
+                        </w:rPr>
+                      </w:pPr>
+                      <w:r>
+                        <w:rPr>
+                          <w:rFonts w:ascii="Roboto Condensed" w:hAnsi="Roboto Condensed"/>
+                          <w:sz w:val="24"/>
+                        </w:rPr>
+                        <w:t>Mark &amp; Chris LaNoue</w:t>
+                      </w:r>
+                    </w:p>
+                    <w:p>
+                      <w:pPr>
+                        <w:numPr>
+                          <w:ilvl w:val="0"/>
+                          <w:numId w:val="1"/>
+                        </w:numPr>
+                        <w:pBdr>
+                          <w:top w:val="nil"/>
+                          <w:left w:val="nil"/>
+                          <w:bottom w:val="nil"/>
+                          <w:right w:val="nil"/>
+                          <w:between w:val="nil"/>
+                        </w:pBdr>
+                        <w:spacing w:before="120" w:line="240" w:lineRule="auto"/>
+                        <w:contextualSpacing/>
+                        <w:rPr>
+                          <w:rFonts w:ascii="Roboto Condensed" w:hAnsi="Roboto Condensed"/>
+                          <w:sz w:val="24"/>
+                        </w:rPr>
+                      </w:pPr>
+                      <w:r>
+                        <w:rPr>
+                          <w:rFonts w:ascii="Roboto Condensed" w:hAnsi="Roboto Condensed"/>
+                          <w:sz w:val="24"/>
+                        </w:rPr>
+                        <w:t>Tom &amp; Barbara La</w:t>
+                      </w:r>
+                      <w:r>
+                        <w:rPr>
+                          <w:rFonts w:ascii="Roboto Condensed" w:hAnsi="Roboto Condensed"/>
+                          <w:sz w:val="24"/>
+                        </w:rPr>
+                        <w:t>T</w:t>
+                      </w:r>
+                      <w:r>
+                        <w:rPr>
+                          <w:rFonts w:ascii="Roboto Condensed" w:hAnsi="Roboto Condensed"/>
+                          <w:sz w:val="24"/>
+                        </w:rPr>
+                        <w:t>our</w:t>
+                      </w:r>
+                    </w:p>
+                    <w:p>
+                      <w:pPr>
+                        <w:numPr>
+                          <w:ilvl w:val="0"/>
+                          <w:numId w:val="1"/>
+                        </w:numPr>
+                        <w:pBdr>
+                          <w:top w:val="nil"/>
+                          <w:left w:val="nil"/>
+                          <w:bottom w:val="nil"/>
+                          <w:right w:val="nil"/>
+                          <w:between w:val="nil"/>
+                        </w:pBdr>
+                        <w:spacing w:before="120" w:line="240" w:lineRule="auto"/>
+                        <w:contextualSpacing/>
+                        <w:rPr>
+                          <w:rFonts w:ascii="Roboto Condensed" w:hAnsi="Roboto Condensed"/>
+                          <w:sz w:val="24"/>
+                        </w:rPr>
+                      </w:pPr>
+                      <w:r>
+                        <w:rPr>
+                          <w:rFonts w:ascii="Roboto Condensed" w:hAnsi="Roboto Condensed"/>
+                          <w:sz w:val="24"/>
+                        </w:rPr>
+                        <w:t>Dean Lemman</w:t>
+                      </w:r>
+                    </w:p>
+                    <w:p>
+                      <w:pPr>
+                        <w:numPr>
+                          <w:ilvl w:val="0"/>
+                          <w:numId w:val="1"/>
+                        </w:numPr>
+                        <w:pBdr>
+                          <w:top w:val="nil"/>
+                          <w:left w:val="nil"/>
+                          <w:bottom w:val="nil"/>
+                          <w:right w:val="nil"/>
+                          <w:between w:val="nil"/>
+                        </w:pBdr>
+                        <w:spacing w:before="120" w:line="240" w:lineRule="auto"/>
+                        <w:contextualSpacing/>
+                        <w:rPr>
+                          <w:rFonts w:ascii="Roboto Condensed" w:hAnsi="Roboto Condensed"/>
+                          <w:sz w:val="24"/>
+                        </w:rPr>
+                      </w:pPr>
+                      <w:r>
+                        <w:rPr>
+                          <w:rFonts w:ascii="Roboto Condensed" w:hAnsi="Roboto Condensed"/>
+                          <w:sz w:val="24"/>
+                        </w:rPr>
+                        <w:t>Ed &amp; Cyndy Maletis</w:t>
+                      </w:r>
+                    </w:p>
+                    <w:p>
+                      <w:pPr>
+                        <w:numPr>
+                          <w:ilvl w:val="0"/>
+                          <w:numId w:val="1"/>
+                        </w:numPr>
+                        <w:pBdr>
+                          <w:top w:val="nil"/>
+                          <w:left w:val="nil"/>
+                          <w:bottom w:val="nil"/>
+                          <w:right w:val="nil"/>
+                          <w:between w:val="nil"/>
+                        </w:pBdr>
+                        <w:spacing w:before="120" w:line="240" w:lineRule="auto"/>
+                        <w:contextualSpacing/>
+                        <w:rPr>
+                          <w:rFonts w:ascii="Roboto Condensed" w:hAnsi="Roboto Condensed"/>
+                          <w:sz w:val="24"/>
+                        </w:rPr>
+                      </w:pPr>
+                      <w:r>
+                        <w:rPr>
+                          <w:rFonts w:ascii="Roboto Condensed" w:hAnsi="Roboto Condensed"/>
+                          <w:sz w:val="24"/>
+                        </w:rPr>
+                        <w:t>Dave McCarthy</w:t>
+                      </w:r>
                       <w:bookmarkStart w:id="1" w:name="_GoBack"/>
                       <w:bookmarkEnd w:id="1"/>
                     </w:p>
@@ -1406,187 +1468,6 @@
                           <w:rFonts w:ascii="Roboto Condensed" w:hAnsi="Roboto Condensed"/>
                           <w:sz w:val="24"/>
                         </w:rPr>
-                        <w:t xml:space="preserve">Dean </w:t>
-                      </w:r>
-                      <w:proofErr w:type="spellStart"/>
-                      <w:r>
-                        <w:rPr>
-                          <w:rFonts w:ascii="Roboto Condensed" w:hAnsi="Roboto Condensed"/>
-                          <w:sz w:val="24"/>
-                        </w:rPr>
-                        <w:t>Lampus</w:t>
-                      </w:r>
-                      <w:proofErr w:type="spellEnd"/>
-                    </w:p>
-                    <w:p>
-                      <w:pPr>
-                        <w:numPr>
-                          <w:ilvl w:val="0"/>
-                          <w:numId w:val="1"/>
-                        </w:numPr>
-                        <w:pBdr>
-                          <w:top w:val="nil"/>
-                          <w:left w:val="nil"/>
-                          <w:bottom w:val="nil"/>
-                          <w:right w:val="nil"/>
-                          <w:between w:val="nil"/>
-                        </w:pBdr>
-                        <w:spacing w:before="120" w:line="240" w:lineRule="auto"/>
-                        <w:contextualSpacing/>
-                        <w:rPr>
-                          <w:rFonts w:ascii="Roboto Condensed" w:hAnsi="Roboto Condensed"/>
-                          <w:sz w:val="24"/>
-                        </w:rPr>
-                      </w:pPr>
-                      <w:r>
-                        <w:rPr>
-                          <w:rFonts w:ascii="Roboto Condensed" w:hAnsi="Roboto Condensed"/>
-                          <w:sz w:val="24"/>
-                        </w:rPr>
-                        <w:t>Mark &amp; Chris LaNoue</w:t>
-                      </w:r>
-                    </w:p>
-                    <w:p>
-                      <w:pPr>
-                        <w:numPr>
-                          <w:ilvl w:val="0"/>
-                          <w:numId w:val="1"/>
-                        </w:numPr>
-                        <w:pBdr>
-                          <w:top w:val="nil"/>
-                          <w:left w:val="nil"/>
-                          <w:bottom w:val="nil"/>
-                          <w:right w:val="nil"/>
-                          <w:between w:val="nil"/>
-                        </w:pBdr>
-                        <w:spacing w:before="120" w:line="240" w:lineRule="auto"/>
-                        <w:contextualSpacing/>
-                        <w:rPr>
-                          <w:rFonts w:ascii="Roboto Condensed" w:hAnsi="Roboto Condensed"/>
-                          <w:sz w:val="24"/>
-                        </w:rPr>
-                      </w:pPr>
-                      <w:r>
-                        <w:rPr>
-                          <w:rFonts w:ascii="Roboto Condensed" w:hAnsi="Roboto Condensed"/>
-                          <w:sz w:val="24"/>
-                        </w:rPr>
-                        <w:t xml:space="preserve">Tom &amp; Barbara </w:t>
-                      </w:r>
-                      <w:proofErr w:type="spellStart"/>
-                      <w:r>
-                        <w:rPr>
-                          <w:rFonts w:ascii="Roboto Condensed" w:hAnsi="Roboto Condensed"/>
-                          <w:sz w:val="24"/>
-                        </w:rPr>
-                        <w:t>La</w:t>
-                      </w:r>
-                      <w:r>
-                        <w:rPr>
-                          <w:rFonts w:ascii="Roboto Condensed" w:hAnsi="Roboto Condensed"/>
-                          <w:sz w:val="24"/>
-                        </w:rPr>
-                        <w:t>T</w:t>
-                      </w:r>
-                      <w:r>
-                        <w:rPr>
-                          <w:rFonts w:ascii="Roboto Condensed" w:hAnsi="Roboto Condensed"/>
-                          <w:sz w:val="24"/>
-                        </w:rPr>
-                        <w:t>our</w:t>
-                      </w:r>
-                      <w:proofErr w:type="spellEnd"/>
-                    </w:p>
-                    <w:p>
-                      <w:pPr>
-                        <w:numPr>
-                          <w:ilvl w:val="0"/>
-                          <w:numId w:val="1"/>
-                        </w:numPr>
-                        <w:pBdr>
-                          <w:top w:val="nil"/>
-                          <w:left w:val="nil"/>
-                          <w:bottom w:val="nil"/>
-                          <w:right w:val="nil"/>
-                          <w:between w:val="nil"/>
-                        </w:pBdr>
-                        <w:spacing w:before="120" w:line="240" w:lineRule="auto"/>
-                        <w:contextualSpacing/>
-                        <w:rPr>
-                          <w:rFonts w:ascii="Roboto Condensed" w:hAnsi="Roboto Condensed"/>
-                          <w:sz w:val="24"/>
-                        </w:rPr>
-                      </w:pPr>
-                      <w:r>
-                        <w:rPr>
-                          <w:rFonts w:ascii="Roboto Condensed" w:hAnsi="Roboto Condensed"/>
-                          <w:sz w:val="24"/>
-                        </w:rPr>
-                        <w:t xml:space="preserve">Dean </w:t>
-                      </w:r>
-                      <w:proofErr w:type="spellStart"/>
-                      <w:r>
-                        <w:rPr>
-                          <w:rFonts w:ascii="Roboto Condensed" w:hAnsi="Roboto Condensed"/>
-                          <w:sz w:val="24"/>
-                        </w:rPr>
-                        <w:t>Lemman</w:t>
-                      </w:r>
-                      <w:proofErr w:type="spellEnd"/>
-                    </w:p>
-                    <w:p>
-                      <w:pPr>
-                        <w:numPr>
-                          <w:ilvl w:val="0"/>
-                          <w:numId w:val="1"/>
-                        </w:numPr>
-                        <w:pBdr>
-                          <w:top w:val="nil"/>
-                          <w:left w:val="nil"/>
-                          <w:bottom w:val="nil"/>
-                          <w:right w:val="nil"/>
-                          <w:between w:val="nil"/>
-                        </w:pBdr>
-                        <w:spacing w:before="120" w:line="240" w:lineRule="auto"/>
-                        <w:contextualSpacing/>
-                        <w:rPr>
-                          <w:rFonts w:ascii="Roboto Condensed" w:hAnsi="Roboto Condensed"/>
-                          <w:sz w:val="24"/>
-                        </w:rPr>
-                      </w:pPr>
-                      <w:r>
-                        <w:rPr>
-                          <w:rFonts w:ascii="Roboto Condensed" w:hAnsi="Roboto Condensed"/>
-                          <w:sz w:val="24"/>
-                        </w:rPr>
-                        <w:t>Ed &amp; Cyndy Maletis</w:t>
-                      </w:r>
-                    </w:p>
-                    <w:p>
-                      <w:pPr>
-                        <w:numPr>
-                          <w:ilvl w:val="0"/>
-                          <w:numId w:val="1"/>
-                        </w:numPr>
-                        <w:pBdr>
-                          <w:top w:val="nil"/>
-                          <w:left w:val="nil"/>
-                          <w:bottom w:val="nil"/>
-                          <w:right w:val="nil"/>
-                          <w:between w:val="nil"/>
-                        </w:pBdr>
-                        <w:spacing w:before="120" w:line="240" w:lineRule="auto"/>
-                        <w:contextualSpacing/>
-                        <w:rPr>
-                          <w:rFonts w:ascii="Roboto Condensed" w:hAnsi="Roboto Condensed"/>
-                          <w:sz w:val="24"/>
-                        </w:rPr>
-                      </w:pPr>
-                      <w:r>
-                        <w:rPr>
-                          <w:rFonts w:ascii="Roboto Condensed" w:hAnsi="Roboto Condensed"/>
-                          <w:sz w:val="24"/>
-                        </w:rPr>
                         <w:t>Dan &amp; Dianna McGinnis</w:t>
                       </w:r>
                     </w:p>
@@ -1814,23 +1695,7 @@
                           <w:rFonts w:ascii="Roboto Condensed" w:hAnsi="Roboto Condensed"/>
                           <w:sz w:val="24"/>
                         </w:rPr>
-                        <w:t xml:space="preserve">John </w:t>
-                      </w:r>
-                      <w:proofErr w:type="spellStart"/>
-                      <w:r>
-                        <w:rPr>
-                          <w:rFonts w:ascii="Roboto Condensed" w:hAnsi="Roboto Condensed"/>
-                          <w:sz w:val="24"/>
-                        </w:rPr>
-                        <w:t>Buttemiller</w:t>
-                      </w:r>
-                      <w:proofErr w:type="spellEnd"/>
-                      <w:r>
-                        <w:rPr>
-                          <w:rFonts w:ascii="Roboto Condensed" w:hAnsi="Roboto Condensed"/>
-                          <w:sz w:val="24"/>
-                        </w:rPr>
-                        <w:t xml:space="preserve"> – Vintage Club Sales </w:t>
+                        <w:t xml:space="preserve">John Buttemiller – Vintage Club Sales </w:t>
                       </w:r>
                     </w:p>
                     <w:p>
@@ -1858,23 +1723,7 @@
                           <w:rFonts w:ascii="Roboto Condensed" w:hAnsi="Roboto Condensed"/>
                           <w:sz w:val="24"/>
                         </w:rPr>
-                        <w:t xml:space="preserve">Sam </w:t>
-                      </w:r>
-                      <w:proofErr w:type="spellStart"/>
-                      <w:r>
-                        <w:rPr>
-                          <w:rFonts w:ascii="Roboto Condensed" w:hAnsi="Roboto Condensed"/>
-                          <w:sz w:val="24"/>
-                        </w:rPr>
-                        <w:t>Cardella</w:t>
-                      </w:r>
-                      <w:proofErr w:type="spellEnd"/>
-                      <w:r>
-                        <w:rPr>
-                          <w:rFonts w:ascii="Roboto Condensed" w:hAnsi="Roboto Condensed"/>
-                          <w:sz w:val="24"/>
-                        </w:rPr>
-                        <w:t xml:space="preserve"> Design – Architect &amp; Design</w:t>
+                        <w:t>Sam Cardella Design – Architect &amp; Design</w:t>
                       </w:r>
                     </w:p>
                     <w:p>
@@ -1925,21 +1774,12 @@
                           <w:sz w:val="24"/>
                         </w:rPr>
                       </w:pPr>
-                      <w:proofErr w:type="spellStart"/>
                       <w:r>
                         <w:rPr>
                           <w:rFonts w:ascii="Roboto Condensed" w:hAnsi="Roboto Condensed"/>
                           <w:sz w:val="24"/>
                         </w:rPr>
-                        <w:t>Lanoue</w:t>
-                      </w:r>
-                      <w:proofErr w:type="spellEnd"/>
-                      <w:r>
-                        <w:rPr>
-                          <w:rFonts w:ascii="Roboto Condensed" w:hAnsi="Roboto Condensed"/>
-                          <w:sz w:val="24"/>
-                        </w:rPr>
-                        <w:t xml:space="preserve"> Edwards Interiors – Interior Designer</w:t>
+                        <w:t>Lanoue Edwards Interiors – Interior Designer</w:t>
                       </w:r>
                     </w:p>
                     <w:p>
@@ -1967,23 +1807,7 @@
                           <w:rFonts w:ascii="Roboto Condensed" w:hAnsi="Roboto Condensed"/>
                           <w:sz w:val="24"/>
                         </w:rPr>
-                        <w:t xml:space="preserve">Peter </w:t>
-                      </w:r>
-                      <w:proofErr w:type="spellStart"/>
-                      <w:r>
-                        <w:rPr>
-                          <w:rFonts w:ascii="Roboto Condensed" w:hAnsi="Roboto Condensed"/>
-                          <w:sz w:val="24"/>
-                        </w:rPr>
-                        <w:t>Schifando</w:t>
-                      </w:r>
-                      <w:proofErr w:type="spellEnd"/>
-                      <w:r>
-                        <w:rPr>
-                          <w:rFonts w:ascii="Roboto Condensed" w:hAnsi="Roboto Condensed"/>
-                          <w:sz w:val="24"/>
-                        </w:rPr>
-                        <w:t xml:space="preserve"> – Interior Designer</w:t>
+                        <w:t>Peter Schifando – Interior Designer</w:t>
                       </w:r>
                     </w:p>
                     <w:p>
@@ -2011,39 +1835,7 @@
                           <w:rFonts w:ascii="Roboto Condensed" w:hAnsi="Roboto Condensed"/>
                           <w:sz w:val="24"/>
                         </w:rPr>
-                        <w:t xml:space="preserve">Gary </w:t>
-                      </w:r>
-                      <w:proofErr w:type="spellStart"/>
-                      <w:r>
-                        <w:rPr>
-                          <w:rFonts w:ascii="Roboto Condensed" w:hAnsi="Roboto Condensed"/>
-                          <w:sz w:val="24"/>
-                        </w:rPr>
-                        <w:t>Murdica</w:t>
-                      </w:r>
-                      <w:proofErr w:type="spellEnd"/>
-                      <w:r>
-                        <w:rPr>
-                          <w:rFonts w:ascii="Roboto Condensed" w:hAnsi="Roboto Condensed"/>
-                          <w:sz w:val="24"/>
-                        </w:rPr>
-                        <w:t xml:space="preserve"> – </w:t>
-                      </w:r>
-                      <w:proofErr w:type="spellStart"/>
-                      <w:r>
-                        <w:rPr>
-                          <w:rFonts w:ascii="Roboto Condensed" w:hAnsi="Roboto Condensed"/>
-                          <w:sz w:val="24"/>
-                        </w:rPr>
-                        <w:t>Murdica</w:t>
-                      </w:r>
-                      <w:proofErr w:type="spellEnd"/>
-                      <w:r>
-                        <w:rPr>
-                          <w:rFonts w:ascii="Roboto Condensed" w:hAnsi="Roboto Condensed"/>
-                          <w:sz w:val="24"/>
-                        </w:rPr>
-                        <w:t xml:space="preserve"> Electric</w:t>
+                        <w:t>Gary Murdica – Murdica Electric</w:t>
                       </w:r>
                     </w:p>
                     <w:p>
@@ -2155,23 +1947,7 @@
                           <w:rFonts w:ascii="Roboto Condensed" w:hAnsi="Roboto Condensed"/>
                           <w:sz w:val="24"/>
                         </w:rPr>
-                        <w:t xml:space="preserve">Tracy Townsend – </w:t>
-                      </w:r>
-                      <w:proofErr w:type="spellStart"/>
-                      <w:r>
-                        <w:rPr>
-                          <w:rFonts w:ascii="Roboto Condensed" w:hAnsi="Roboto Condensed"/>
-                          <w:sz w:val="24"/>
-                        </w:rPr>
-                        <w:t>Pirch</w:t>
-                      </w:r>
-                      <w:proofErr w:type="spellEnd"/>
-                      <w:r>
-                        <w:rPr>
-                          <w:rFonts w:ascii="Roboto Condensed" w:hAnsi="Roboto Condensed"/>
-                          <w:sz w:val="24"/>
-                        </w:rPr>
-                        <w:t xml:space="preserve"> Rancho Mirage</w:t>
+                        <w:t>Tracy Townsend – Pirch Rancho Mirage</w:t>
                       </w:r>
                     </w:p>
                     <w:p>
@@ -2199,23 +1975,7 @@
                           <w:rFonts w:ascii="Roboto Condensed" w:hAnsi="Roboto Condensed"/>
                           <w:sz w:val="24"/>
                         </w:rPr>
-                        <w:t xml:space="preserve">Terry </w:t>
-                      </w:r>
-                      <w:proofErr w:type="spellStart"/>
-                      <w:r>
-                        <w:rPr>
-                          <w:rFonts w:ascii="Roboto Condensed" w:hAnsi="Roboto Condensed"/>
-                          <w:sz w:val="24"/>
-                        </w:rPr>
-                        <w:t>Venema</w:t>
-                      </w:r>
-                      <w:proofErr w:type="spellEnd"/>
-                      <w:r>
-                        <w:rPr>
-                          <w:rFonts w:ascii="Roboto Condensed" w:hAnsi="Roboto Condensed"/>
-                          <w:sz w:val="24"/>
-                        </w:rPr>
-                        <w:t xml:space="preserve"> Director of Engineering Renaissance Esmeralda Resort &amp; Spa</w:t>
+                        <w:t>Terry Venema Director of Engineering Renaissance Esmeralda Resort &amp; Spa</w:t>
                       </w:r>
                     </w:p>
                     <w:p>
@@ -2937,25 +2697,7 @@
           <w:sz w:val="23"/>
           <w:szCs w:val="23"/>
         </w:rPr>
-        <w:t xml:space="preserve">Terry </w:t>
-      </w:r>
-      <w:proofErr w:type="spellStart"/>
-      <w:r>
-        <w:rPr>
-          <w:rFonts w:ascii="Roboto Condensed" w:hAnsi="Roboto Condensed" w:cs="Segoe UI"/>
-          <w:sz w:val="23"/>
-          <w:szCs w:val="23"/>
-        </w:rPr>
-        <w:t>Venema</w:t>
-      </w:r>
-      <w:proofErr w:type="spellEnd"/>
-      <w:r>
-        <w:rPr>
-          <w:rFonts w:ascii="Roboto Condensed" w:hAnsi="Roboto Condensed" w:cs="Segoe UI"/>
-          <w:sz w:val="23"/>
-          <w:szCs w:val="23"/>
-        </w:rPr>
-        <w:t xml:space="preserve"> Director of Engineering Renaissance Esmeralda Resort &amp; Spa</w:t>
+        <w:t>Terry Venema Director of Engineering Renaissance Esmeralda Resort &amp; Spa</w:t>
       </w:r>
     </w:p>
     <w:p>
@@ -3094,18 +2836,8 @@
           <w:sz w:val="23"/>
           <w:szCs w:val="23"/>
         </w:rPr>
-        <w:t xml:space="preserve">Dean </w:t>
-      </w:r>
-      <w:proofErr w:type="spellStart"/>
-      <w:r>
-        <w:rPr>
-          <w:rFonts w:ascii="Roboto Condensed" w:hAnsi="Roboto Condensed" w:cs="Segoe UI"/>
-          <w:sz w:val="23"/>
-          <w:szCs w:val="23"/>
-        </w:rPr>
-        <w:t>Lampus</w:t>
-      </w:r>
-      <w:proofErr w:type="spellEnd"/>
+        <w:t>Dean Lampus</w:t>
+      </w:r>
     </w:p>
     <w:p>
       <w:pPr>

</xml_diff>